<commit_message>
Respostas a perguntas do elimar
</commit_message>
<xml_diff>
--- a/Daniel/Dicionario/daniel_dicionario_dados.docx
+++ b/Daniel/Dicionario/daniel_dicionario_dados.docx
@@ -1,6 +1,6 @@
 
 <file path=word/document.xml><?xml version="1.0" encoding="utf-8"?>
-<w:document xmlns:wpc="http://schemas.microsoft.com/office/word/2010/wordprocessingCanvas" xmlns:mc="http://schemas.openxmlformats.org/markup-compatibility/2006" xmlns:o="urn:schemas-microsoft-com:office:office" xmlns:r="http://schemas.openxmlformats.org/officeDocument/2006/relationships" xmlns:m="http://schemas.openxmlformats.org/officeDocument/2006/math" xmlns:v="urn:schemas-microsoft-com:vml" xmlns:wp14="http://schemas.microsoft.com/office/word/2010/wordprocessingDrawing" xmlns:wp="http://schemas.openxmlformats.org/drawingml/2006/wordprocessingDrawing" xmlns:w10="urn:schemas-microsoft-com:office:word" xmlns:w="http://schemas.openxmlformats.org/wordprocessingml/2006/main" xmlns:w14="http://schemas.microsoft.com/office/word/2010/wordml" xmlns:w15="http://schemas.microsoft.com/office/word/2012/wordml" xmlns:wpg="http://schemas.microsoft.com/office/word/2010/wordprocessingGroup" xmlns:wpi="http://schemas.microsoft.com/office/word/2010/wordprocessingInk" xmlns:wne="http://schemas.microsoft.com/office/word/2006/wordml" xmlns:wps="http://schemas.microsoft.com/office/word/2010/wordprocessingShape" mc:Ignorable="w14 w15 wp14">
+<w:document xmlns:wpc="http://schemas.microsoft.com/office/word/2010/wordprocessingCanvas" xmlns:cx="http://schemas.microsoft.com/office/drawing/2014/chartex" xmlns:cx1="http://schemas.microsoft.com/office/drawing/2015/9/8/chartex" xmlns:mc="http://schemas.openxmlformats.org/markup-compatibility/2006" xmlns:o="urn:schemas-microsoft-com:office:office" xmlns:r="http://schemas.openxmlformats.org/officeDocument/2006/relationships" xmlns:m="http://schemas.openxmlformats.org/officeDocument/2006/math" xmlns:v="urn:schemas-microsoft-com:vml" xmlns:wp14="http://schemas.microsoft.com/office/word/2010/wordprocessingDrawing" xmlns:wp="http://schemas.openxmlformats.org/drawingml/2006/wordprocessingDrawing" xmlns:w10="urn:schemas-microsoft-com:office:word" xmlns:w="http://schemas.openxmlformats.org/wordprocessingml/2006/main" xmlns:w14="http://schemas.microsoft.com/office/word/2010/wordml" xmlns:w15="http://schemas.microsoft.com/office/word/2012/wordml" xmlns:w16se="http://schemas.microsoft.com/office/word/2015/wordml/symex" xmlns:wpg="http://schemas.microsoft.com/office/word/2010/wordprocessingGroup" xmlns:wpi="http://schemas.microsoft.com/office/word/2010/wordprocessingInk" xmlns:wne="http://schemas.microsoft.com/office/word/2006/wordml" xmlns:wps="http://schemas.microsoft.com/office/word/2010/wordprocessingShape" mc:Ignorable="w14 w15 w16se wp14">
   <w:body>
     <w:p>
       <w:pPr>
@@ -13,6 +13,7 @@
           <w:sz w:val="32"/>
         </w:rPr>
       </w:pPr>
+      <w:bookmarkStart w:id="0" w:name="_GoBack"/>
     </w:p>
     <w:p>
       <w:pPr>
@@ -56,11 +57,11 @@
         <w:tblLook w:val="04A0" w:firstRow="1" w:lastRow="0" w:firstColumn="1" w:lastColumn="0" w:noHBand="0" w:noVBand="1"/>
       </w:tblPr>
       <w:tblGrid>
-        <w:gridCol w:w="1056"/>
+        <w:gridCol w:w="1057"/>
         <w:gridCol w:w="1794"/>
         <w:gridCol w:w="1643"/>
         <w:gridCol w:w="2363"/>
-        <w:gridCol w:w="1766"/>
+        <w:gridCol w:w="1765"/>
       </w:tblGrid>
       <w:tr>
         <w:tc>
@@ -72,25 +73,29 @@
               <w:bottom w:val="single" w:sz="4" w:space="0" w:color="000000"/>
               <w:right w:val="single" w:sz="4" w:space="0" w:color="000000"/>
             </w:tcBorders>
-            <w:shd w:val="clear" w:color="auto" w:fill="auto"/>
-            <w:tcMar>
-              <w:left w:w="108" w:type="dxa"/>
-              <w:right w:w="108" w:type="dxa"/>
-            </w:tcMar>
-            <w:vAlign w:val="center"/>
-          </w:tcPr>
-          <w:p>
-            <w:pPr>
-              <w:spacing w:after="0" w:line="240" w:lineRule="auto"/>
-              <w:jc w:val="center"/>
-              <w:rPr>
-                <w:rFonts w:ascii="Times New Roman" w:eastAsia="Times New Roman" w:hAnsi="Times New Roman" w:cs="Times New Roman"/>
-                <w:sz w:val="20"/>
-              </w:rPr>
-            </w:pPr>
-            <w:r>
-              <w:rPr>
-                <w:rFonts w:ascii="Times New Roman" w:eastAsia="Times New Roman" w:hAnsi="Times New Roman" w:cs="Times New Roman"/>
+            <w:shd w:val="clear" w:color="auto" w:fill="000000" w:themeFill="text1"/>
+            <w:tcMar>
+              <w:left w:w="108" w:type="dxa"/>
+              <w:right w:w="108" w:type="dxa"/>
+            </w:tcMar>
+            <w:vAlign w:val="center"/>
+          </w:tcPr>
+          <w:p>
+            <w:pPr>
+              <w:spacing w:after="0" w:line="240" w:lineRule="auto"/>
+              <w:jc w:val="center"/>
+              <w:rPr>
+                <w:rFonts w:ascii="Times New Roman" w:eastAsia="Times New Roman" w:hAnsi="Times New Roman" w:cs="Times New Roman"/>
+                <w:b/>
+                <w:color w:val="FFFFFF" w:themeColor="background1"/>
+                <w:sz w:val="20"/>
+              </w:rPr>
+            </w:pPr>
+            <w:r>
+              <w:rPr>
+                <w:rFonts w:ascii="Times New Roman" w:eastAsia="Times New Roman" w:hAnsi="Times New Roman" w:cs="Times New Roman"/>
+                <w:b/>
+                <w:color w:val="FFFFFF" w:themeColor="background1"/>
                 <w:sz w:val="20"/>
               </w:rPr>
               <w:t>Posição</w:t>
@@ -106,24 +111,28 @@
               <w:bottom w:val="single" w:sz="4" w:space="0" w:color="000000"/>
               <w:right w:val="single" w:sz="4" w:space="0" w:color="000000"/>
             </w:tcBorders>
-            <w:shd w:val="clear" w:color="auto" w:fill="auto"/>
-            <w:tcMar>
-              <w:left w:w="108" w:type="dxa"/>
-              <w:right w:w="108" w:type="dxa"/>
-            </w:tcMar>
-            <w:vAlign w:val="center"/>
-          </w:tcPr>
-          <w:p>
-            <w:pPr>
-              <w:spacing w:after="0" w:line="240" w:lineRule="auto"/>
-              <w:rPr>
-                <w:rFonts w:ascii="Times New Roman" w:eastAsia="Times New Roman" w:hAnsi="Times New Roman" w:cs="Times New Roman"/>
-                <w:sz w:val="20"/>
-              </w:rPr>
-            </w:pPr>
-            <w:r>
-              <w:rPr>
-                <w:rFonts w:ascii="Times New Roman" w:eastAsia="Times New Roman" w:hAnsi="Times New Roman" w:cs="Times New Roman"/>
+            <w:shd w:val="clear" w:color="auto" w:fill="000000" w:themeFill="text1"/>
+            <w:tcMar>
+              <w:left w:w="108" w:type="dxa"/>
+              <w:right w:w="108" w:type="dxa"/>
+            </w:tcMar>
+            <w:vAlign w:val="center"/>
+          </w:tcPr>
+          <w:p>
+            <w:pPr>
+              <w:spacing w:after="0" w:line="240" w:lineRule="auto"/>
+              <w:rPr>
+                <w:rFonts w:ascii="Times New Roman" w:eastAsia="Times New Roman" w:hAnsi="Times New Roman" w:cs="Times New Roman"/>
+                <w:b/>
+                <w:color w:val="FFFFFF" w:themeColor="background1"/>
+                <w:sz w:val="20"/>
+              </w:rPr>
+            </w:pPr>
+            <w:r>
+              <w:rPr>
+                <w:rFonts w:ascii="Times New Roman" w:eastAsia="Times New Roman" w:hAnsi="Times New Roman" w:cs="Times New Roman"/>
+                <w:b/>
+                <w:color w:val="FFFFFF" w:themeColor="background1"/>
                 <w:sz w:val="20"/>
               </w:rPr>
               <w:t>Campo</w:t>
@@ -139,25 +148,29 @@
               <w:bottom w:val="single" w:sz="4" w:space="0" w:color="000000"/>
               <w:right w:val="single" w:sz="4" w:space="0" w:color="000000"/>
             </w:tcBorders>
-            <w:shd w:val="clear" w:color="auto" w:fill="auto"/>
-            <w:tcMar>
-              <w:left w:w="108" w:type="dxa"/>
-              <w:right w:w="108" w:type="dxa"/>
-            </w:tcMar>
-            <w:vAlign w:val="center"/>
-          </w:tcPr>
-          <w:p>
-            <w:pPr>
-              <w:spacing w:after="0" w:line="240" w:lineRule="auto"/>
-              <w:jc w:val="center"/>
-              <w:rPr>
-                <w:rFonts w:ascii="Times New Roman" w:eastAsia="Times New Roman" w:hAnsi="Times New Roman" w:cs="Times New Roman"/>
-                <w:sz w:val="20"/>
-              </w:rPr>
-            </w:pPr>
-            <w:r>
-              <w:rPr>
-                <w:rFonts w:ascii="Times New Roman" w:eastAsia="Times New Roman" w:hAnsi="Times New Roman" w:cs="Times New Roman"/>
+            <w:shd w:val="clear" w:color="auto" w:fill="000000" w:themeFill="text1"/>
+            <w:tcMar>
+              <w:left w:w="108" w:type="dxa"/>
+              <w:right w:w="108" w:type="dxa"/>
+            </w:tcMar>
+            <w:vAlign w:val="center"/>
+          </w:tcPr>
+          <w:p>
+            <w:pPr>
+              <w:spacing w:after="0" w:line="240" w:lineRule="auto"/>
+              <w:jc w:val="center"/>
+              <w:rPr>
+                <w:rFonts w:ascii="Times New Roman" w:eastAsia="Times New Roman" w:hAnsi="Times New Roman" w:cs="Times New Roman"/>
+                <w:b/>
+                <w:color w:val="FFFFFF" w:themeColor="background1"/>
+                <w:sz w:val="20"/>
+              </w:rPr>
+            </w:pPr>
+            <w:r>
+              <w:rPr>
+                <w:rFonts w:ascii="Times New Roman" w:eastAsia="Times New Roman" w:hAnsi="Times New Roman" w:cs="Times New Roman"/>
+                <w:b/>
+                <w:color w:val="FFFFFF" w:themeColor="background1"/>
                 <w:sz w:val="20"/>
               </w:rPr>
               <w:t>Tipo</w:t>
@@ -173,24 +186,28 @@
               <w:bottom w:val="single" w:sz="4" w:space="0" w:color="000000"/>
               <w:right w:val="single" w:sz="4" w:space="0" w:color="000000"/>
             </w:tcBorders>
-            <w:shd w:val="clear" w:color="auto" w:fill="auto"/>
-            <w:tcMar>
-              <w:left w:w="108" w:type="dxa"/>
-              <w:right w:w="108" w:type="dxa"/>
-            </w:tcMar>
-            <w:vAlign w:val="center"/>
-          </w:tcPr>
-          <w:p>
-            <w:pPr>
-              <w:spacing w:after="0" w:line="240" w:lineRule="auto"/>
-              <w:rPr>
-                <w:rFonts w:ascii="Times New Roman" w:eastAsia="Times New Roman" w:hAnsi="Times New Roman" w:cs="Times New Roman"/>
-                <w:sz w:val="20"/>
-              </w:rPr>
-            </w:pPr>
-            <w:r>
-              <w:rPr>
-                <w:rFonts w:ascii="Times New Roman" w:eastAsia="Times New Roman" w:hAnsi="Times New Roman" w:cs="Times New Roman"/>
+            <w:shd w:val="clear" w:color="auto" w:fill="000000" w:themeFill="text1"/>
+            <w:tcMar>
+              <w:left w:w="108" w:type="dxa"/>
+              <w:right w:w="108" w:type="dxa"/>
+            </w:tcMar>
+            <w:vAlign w:val="center"/>
+          </w:tcPr>
+          <w:p>
+            <w:pPr>
+              <w:spacing w:after="0" w:line="240" w:lineRule="auto"/>
+              <w:rPr>
+                <w:rFonts w:ascii="Times New Roman" w:eastAsia="Times New Roman" w:hAnsi="Times New Roman" w:cs="Times New Roman"/>
+                <w:b/>
+                <w:color w:val="FFFFFF" w:themeColor="background1"/>
+                <w:sz w:val="20"/>
+              </w:rPr>
+            </w:pPr>
+            <w:r>
+              <w:rPr>
+                <w:rFonts w:ascii="Times New Roman" w:eastAsia="Times New Roman" w:hAnsi="Times New Roman" w:cs="Times New Roman"/>
+                <w:b/>
+                <w:color w:val="FFFFFF" w:themeColor="background1"/>
                 <w:sz w:val="20"/>
               </w:rPr>
               <w:t>Descrição</w:t>
@@ -206,24 +223,28 @@
               <w:bottom w:val="single" w:sz="4" w:space="0" w:color="000000"/>
               <w:right w:val="single" w:sz="4" w:space="0" w:color="000000"/>
             </w:tcBorders>
-            <w:shd w:val="clear" w:color="auto" w:fill="auto"/>
-            <w:tcMar>
-              <w:left w:w="108" w:type="dxa"/>
-              <w:right w:w="108" w:type="dxa"/>
-            </w:tcMar>
-            <w:vAlign w:val="center"/>
-          </w:tcPr>
-          <w:p>
-            <w:pPr>
-              <w:spacing w:after="0" w:line="240" w:lineRule="auto"/>
-              <w:rPr>
-                <w:rFonts w:ascii="Times New Roman" w:eastAsia="Times New Roman" w:hAnsi="Times New Roman" w:cs="Times New Roman"/>
-                <w:sz w:val="20"/>
-              </w:rPr>
-            </w:pPr>
-            <w:r>
-              <w:rPr>
-                <w:rFonts w:ascii="Times New Roman" w:eastAsia="Times New Roman" w:hAnsi="Times New Roman" w:cs="Times New Roman"/>
+            <w:shd w:val="clear" w:color="auto" w:fill="000000" w:themeFill="text1"/>
+            <w:tcMar>
+              <w:left w:w="108" w:type="dxa"/>
+              <w:right w:w="108" w:type="dxa"/>
+            </w:tcMar>
+            <w:vAlign w:val="center"/>
+          </w:tcPr>
+          <w:p>
+            <w:pPr>
+              <w:spacing w:after="0" w:line="240" w:lineRule="auto"/>
+              <w:rPr>
+                <w:rFonts w:ascii="Times New Roman" w:eastAsia="Times New Roman" w:hAnsi="Times New Roman" w:cs="Times New Roman"/>
+                <w:b/>
+                <w:color w:val="FFFFFF" w:themeColor="background1"/>
+                <w:sz w:val="20"/>
+              </w:rPr>
+            </w:pPr>
+            <w:r>
+              <w:rPr>
+                <w:rFonts w:ascii="Times New Roman" w:eastAsia="Times New Roman" w:hAnsi="Times New Roman" w:cs="Times New Roman"/>
+                <w:b/>
+                <w:color w:val="FFFFFF" w:themeColor="background1"/>
                 <w:sz w:val="20"/>
               </w:rPr>
               <w:t>Observação</w:t>
@@ -283,7 +304,6 @@
               <w:spacing w:after="0" w:line="240" w:lineRule="auto"/>
             </w:pPr>
             <w:proofErr w:type="spellStart"/>
-            <w:proofErr w:type="gramStart"/>
             <w:r>
               <w:rPr>
                 <w:rFonts w:ascii="Times New Roman" w:eastAsia="Times New Roman" w:hAnsi="Times New Roman" w:cs="Times New Roman"/>
@@ -299,7 +319,6 @@
               <w:t>Sigla</w:t>
             </w:r>
             <w:proofErr w:type="spellEnd"/>
-            <w:proofErr w:type="gramEnd"/>
           </w:p>
         </w:tc>
         <w:tc>
@@ -458,7 +477,6 @@
               <w:jc w:val="both"/>
             </w:pPr>
             <w:proofErr w:type="spellStart"/>
-            <w:proofErr w:type="gramStart"/>
             <w:r>
               <w:rPr>
                 <w:rFonts w:ascii="Times New Roman" w:eastAsia="Times New Roman" w:hAnsi="Times New Roman" w:cs="Times New Roman"/>
@@ -467,7 +485,6 @@
               <w:t>descSigla</w:t>
             </w:r>
             <w:proofErr w:type="spellEnd"/>
-            <w:proofErr w:type="gramEnd"/>
           </w:p>
         </w:tc>
         <w:tc>
@@ -636,7 +653,6 @@
               <w:spacing w:after="0" w:line="240" w:lineRule="auto"/>
               <w:jc w:val="both"/>
             </w:pPr>
-            <w:proofErr w:type="gramStart"/>
             <w:r>
               <w:rPr>
                 <w:rFonts w:ascii="Times New Roman" w:eastAsia="Times New Roman" w:hAnsi="Times New Roman" w:cs="Times New Roman"/>
@@ -644,7 +660,6 @@
               </w:rPr>
               <w:t>sigla</w:t>
             </w:r>
-            <w:proofErr w:type="gramEnd"/>
           </w:p>
         </w:tc>
         <w:tc>
@@ -829,7 +844,6 @@
               </w:rPr>
             </w:pPr>
             <w:proofErr w:type="spellStart"/>
-            <w:proofErr w:type="gramStart"/>
             <w:r>
               <w:rPr>
                 <w:rFonts w:ascii="Times New Roman" w:eastAsia="Times New Roman" w:hAnsi="Times New Roman" w:cs="Times New Roman"/>
@@ -838,7 +852,6 @@
               <w:t>tipSigla</w:t>
             </w:r>
             <w:proofErr w:type="spellEnd"/>
-            <w:proofErr w:type="gramEnd"/>
           </w:p>
         </w:tc>
         <w:tc>
@@ -1043,7 +1056,6 @@
               </w:rPr>
             </w:pPr>
             <w:proofErr w:type="spellStart"/>
-            <w:proofErr w:type="gramStart"/>
             <w:r>
               <w:rPr>
                 <w:rFonts w:ascii="Times New Roman" w:eastAsia="Times New Roman" w:hAnsi="Times New Roman" w:cs="Times New Roman"/>
@@ -1052,7 +1064,6 @@
               <w:t>qtdSoma</w:t>
             </w:r>
             <w:proofErr w:type="spellEnd"/>
-            <w:proofErr w:type="gramEnd"/>
             <w:r>
               <w:rPr>
                 <w:rFonts w:ascii="Times New Roman" w:eastAsia="Times New Roman" w:hAnsi="Times New Roman" w:cs="Times New Roman"/>
@@ -1471,7 +1482,6 @@
               <w:jc w:val="both"/>
             </w:pPr>
             <w:proofErr w:type="spellStart"/>
-            <w:proofErr w:type="gramStart"/>
             <w:r>
               <w:rPr>
                 <w:rFonts w:ascii="Times New Roman" w:eastAsia="Times New Roman" w:hAnsi="Times New Roman" w:cs="Times New Roman"/>
@@ -1480,7 +1490,6 @@
               <w:t>idDisttribuicaoHorasExtras</w:t>
             </w:r>
             <w:proofErr w:type="spellEnd"/>
-            <w:proofErr w:type="gramEnd"/>
           </w:p>
         </w:tc>
         <w:tc>
@@ -1625,7 +1634,6 @@
               <w:jc w:val="both"/>
             </w:pPr>
             <w:proofErr w:type="spellStart"/>
-            <w:proofErr w:type="gramStart"/>
             <w:r>
               <w:rPr>
                 <w:rFonts w:ascii="Times New Roman" w:eastAsia="Times New Roman" w:hAnsi="Times New Roman" w:cs="Times New Roman"/>
@@ -1634,7 +1642,6 @@
               <w:t>idUnidade</w:t>
             </w:r>
             <w:proofErr w:type="spellEnd"/>
-            <w:proofErr w:type="gramEnd"/>
           </w:p>
         </w:tc>
         <w:tc>
@@ -1805,7 +1812,6 @@
               </w:rPr>
             </w:pPr>
             <w:proofErr w:type="spellStart"/>
-            <w:proofErr w:type="gramStart"/>
             <w:r>
               <w:rPr>
                 <w:rFonts w:ascii="Times New Roman" w:eastAsia="Times New Roman" w:hAnsi="Times New Roman" w:cs="Times New Roman"/>
@@ -1814,7 +1820,6 @@
               <w:t>idFunc</w:t>
             </w:r>
             <w:proofErr w:type="spellEnd"/>
-            <w:proofErr w:type="gramEnd"/>
           </w:p>
         </w:tc>
         <w:tc>
@@ -2001,7 +2006,6 @@
               <w:jc w:val="both"/>
             </w:pPr>
             <w:proofErr w:type="spellStart"/>
-            <w:proofErr w:type="gramStart"/>
             <w:r>
               <w:rPr>
                 <w:rFonts w:ascii="Times New Roman" w:eastAsia="Times New Roman" w:hAnsi="Times New Roman" w:cs="Times New Roman"/>
@@ -2010,7 +2014,6 @@
               <w:t>qtdHoras</w:t>
             </w:r>
             <w:proofErr w:type="spellEnd"/>
-            <w:proofErr w:type="gramEnd"/>
           </w:p>
         </w:tc>
         <w:tc>
@@ -2236,21 +2239,7 @@
                 <w:rFonts w:ascii="Times New Roman" w:eastAsia="Times New Roman" w:hAnsi="Times New Roman" w:cs="Times New Roman"/>
                 <w:sz w:val="20"/>
               </w:rPr>
-              <w:t xml:space="preserve">Data </w:t>
-            </w:r>
-            <w:r>
-              <w:rPr>
-                <w:rFonts w:ascii="Times New Roman" w:eastAsia="Times New Roman" w:hAnsi="Times New Roman" w:cs="Times New Roman"/>
-                <w:sz w:val="20"/>
-              </w:rPr>
-              <w:t>do período</w:t>
-            </w:r>
-            <w:r>
-              <w:rPr>
-                <w:rFonts w:ascii="Times New Roman" w:eastAsia="Times New Roman" w:hAnsi="Times New Roman" w:cs="Times New Roman"/>
-                <w:sz w:val="20"/>
-              </w:rPr>
-              <w:t>, somente o mês corrente.</w:t>
+              <w:t>Data do período, somente o mês corrente.</w:t>
             </w:r>
           </w:p>
         </w:tc>
@@ -2673,7 +2662,6 @@
               <w:jc w:val="both"/>
             </w:pPr>
             <w:proofErr w:type="spellStart"/>
-            <w:proofErr w:type="gramStart"/>
             <w:r>
               <w:rPr>
                 <w:rFonts w:ascii="Times New Roman" w:eastAsia="Times New Roman" w:hAnsi="Times New Roman" w:cs="Times New Roman"/>
@@ -2689,7 +2677,6 @@
               <w:t>RelatorioHorasExtras</w:t>
             </w:r>
             <w:proofErr w:type="spellEnd"/>
-            <w:proofErr w:type="gramEnd"/>
           </w:p>
         </w:tc>
         <w:tc>
@@ -2834,7 +2821,6 @@
               <w:jc w:val="both"/>
             </w:pPr>
             <w:proofErr w:type="spellStart"/>
-            <w:proofErr w:type="gramStart"/>
             <w:r>
               <w:rPr>
                 <w:rFonts w:ascii="Times New Roman" w:eastAsia="Times New Roman" w:hAnsi="Times New Roman" w:cs="Times New Roman"/>
@@ -2843,7 +2829,6 @@
               <w:t>dtaGeracaoRelatorio</w:t>
             </w:r>
             <w:proofErr w:type="spellEnd"/>
-            <w:proofErr w:type="gramEnd"/>
           </w:p>
         </w:tc>
         <w:tc>
@@ -2901,14 +2886,7 @@
                 <w:rFonts w:ascii="Times New Roman" w:eastAsia="Times New Roman" w:hAnsi="Times New Roman" w:cs="Times New Roman"/>
                 <w:sz w:val="20"/>
               </w:rPr>
-              <w:t xml:space="preserve">Data </w:t>
-            </w:r>
-            <w:r>
-              <w:rPr>
-                <w:rFonts w:ascii="Times New Roman" w:eastAsia="Times New Roman" w:hAnsi="Times New Roman" w:cs="Times New Roman"/>
-                <w:sz w:val="20"/>
-              </w:rPr>
-              <w:t xml:space="preserve">geração relatório, período somente por mês e </w:t>
+              <w:t xml:space="preserve">Data geração relatório, período somente por mês e </w:t>
             </w:r>
             <w:r>
               <w:rPr>
@@ -2916,14 +2894,7 @@
                 <w:sz w:val="20"/>
               </w:rPr>
               <w:lastRenderedPageBreak/>
-              <w:t>ano (ex.: 06/2015)</w:t>
-            </w:r>
-            <w:r>
-              <w:rPr>
-                <w:rFonts w:ascii="Times New Roman" w:eastAsia="Times New Roman" w:hAnsi="Times New Roman" w:cs="Times New Roman"/>
-                <w:sz w:val="20"/>
-              </w:rPr>
-              <w:t>.</w:t>
+              <w:t>ano (ex.: 06/2015).</w:t>
             </w:r>
           </w:p>
         </w:tc>
@@ -2985,6 +2956,7 @@
                 <w:rFonts w:ascii="Times New Roman" w:eastAsia="Times New Roman" w:hAnsi="Times New Roman" w:cs="Times New Roman"/>
                 <w:sz w:val="20"/>
               </w:rPr>
+              <w:lastRenderedPageBreak/>
               <w:t>2</w:t>
             </w:r>
           </w:p>
@@ -3011,30 +2983,14 @@
               <w:jc w:val="both"/>
             </w:pPr>
             <w:proofErr w:type="spellStart"/>
-            <w:proofErr w:type="gramStart"/>
-            <w:r>
-              <w:rPr>
-                <w:rFonts w:ascii="Times New Roman" w:eastAsia="Times New Roman" w:hAnsi="Times New Roman" w:cs="Times New Roman"/>
-                <w:sz w:val="20"/>
-              </w:rPr>
-              <w:t>idDist</w:t>
-            </w:r>
-            <w:r>
-              <w:rPr>
-                <w:rFonts w:ascii="Times New Roman" w:eastAsia="Times New Roman" w:hAnsi="Times New Roman" w:cs="Times New Roman"/>
-                <w:sz w:val="20"/>
-              </w:rPr>
-              <w:t>tribuicao</w:t>
-            </w:r>
-            <w:r>
-              <w:rPr>
-                <w:rFonts w:ascii="Times New Roman" w:eastAsia="Times New Roman" w:hAnsi="Times New Roman" w:cs="Times New Roman"/>
-                <w:sz w:val="20"/>
-              </w:rPr>
-              <w:t>HorasExtras</w:t>
+            <w:r>
+              <w:rPr>
+                <w:rFonts w:ascii="Times New Roman" w:eastAsia="Times New Roman" w:hAnsi="Times New Roman" w:cs="Times New Roman"/>
+                <w:sz w:val="20"/>
+              </w:rPr>
+              <w:t>idDisttribuicaoHorasExtras</w:t>
             </w:r>
             <w:proofErr w:type="spellEnd"/>
-            <w:proofErr w:type="gramEnd"/>
           </w:p>
         </w:tc>
         <w:tc>
@@ -3101,14 +3057,7 @@
                 <w:rFonts w:ascii="Times New Roman" w:eastAsia="Times New Roman" w:hAnsi="Times New Roman" w:cs="Times New Roman"/>
                 <w:sz w:val="20"/>
               </w:rPr>
-              <w:t xml:space="preserve"> </w:t>
-            </w:r>
-            <w:r>
-              <w:rPr>
-                <w:rFonts w:ascii="Times New Roman" w:eastAsia="Times New Roman" w:hAnsi="Times New Roman" w:cs="Times New Roman"/>
-                <w:sz w:val="20"/>
-              </w:rPr>
-              <w:t xml:space="preserve">Código de relação com a entidade </w:t>
+              <w:t xml:space="preserve"> Código de relação com a entidade </w:t>
             </w:r>
             <w:r>
               <w:rPr>
@@ -3122,21 +3071,7 @@
                 <w:rFonts w:ascii="Times New Roman" w:eastAsia="Times New Roman" w:hAnsi="Times New Roman" w:cs="Times New Roman"/>
                 <w:sz w:val="20"/>
               </w:rPr>
-              <w:t>. Através deste conseguimos buscar os dados do funcionário</w:t>
-            </w:r>
-            <w:r>
-              <w:rPr>
-                <w:rFonts w:ascii="Times New Roman" w:eastAsia="Times New Roman" w:hAnsi="Times New Roman" w:cs="Times New Roman"/>
-                <w:sz w:val="20"/>
-              </w:rPr>
-              <w:t xml:space="preserve"> e suas horas extras</w:t>
-            </w:r>
-            <w:r>
-              <w:rPr>
-                <w:rFonts w:ascii="Times New Roman" w:eastAsia="Times New Roman" w:hAnsi="Times New Roman" w:cs="Times New Roman"/>
-                <w:sz w:val="20"/>
-              </w:rPr>
-              <w:t>.</w:t>
+              <w:t>. Através deste conseguimos buscar os dados do funcionário e suas horas extras.</w:t>
             </w:r>
           </w:p>
         </w:tc>
@@ -3483,7 +3418,6 @@
               <w:jc w:val="both"/>
             </w:pPr>
             <w:proofErr w:type="spellStart"/>
-            <w:proofErr w:type="gramStart"/>
             <w:r>
               <w:rPr>
                 <w:rFonts w:ascii="Times New Roman" w:eastAsia="Times New Roman" w:hAnsi="Times New Roman" w:cs="Times New Roman"/>
@@ -3499,7 +3433,6 @@
               <w:t>Apontamento</w:t>
             </w:r>
             <w:proofErr w:type="spellEnd"/>
-            <w:proofErr w:type="gramEnd"/>
           </w:p>
         </w:tc>
         <w:tc>
@@ -3644,7 +3577,6 @@
               <w:jc w:val="both"/>
             </w:pPr>
             <w:proofErr w:type="spellStart"/>
-            <w:proofErr w:type="gramStart"/>
             <w:r>
               <w:rPr>
                 <w:rFonts w:ascii="Times New Roman" w:eastAsia="Times New Roman" w:hAnsi="Times New Roman" w:cs="Times New Roman"/>
@@ -3653,7 +3585,6 @@
               <w:t>idFunc</w:t>
             </w:r>
             <w:proofErr w:type="spellEnd"/>
-            <w:proofErr w:type="gramEnd"/>
           </w:p>
         </w:tc>
         <w:tc>
@@ -3840,7 +3771,6 @@
               </w:rPr>
             </w:pPr>
             <w:proofErr w:type="spellStart"/>
-            <w:proofErr w:type="gramStart"/>
             <w:r>
               <w:rPr>
                 <w:rFonts w:ascii="Times New Roman" w:eastAsia="Times New Roman" w:hAnsi="Times New Roman" w:cs="Times New Roman"/>
@@ -3849,7 +3779,6 @@
               <w:t>idTipoServico</w:t>
             </w:r>
             <w:proofErr w:type="spellEnd"/>
-            <w:proofErr w:type="gramEnd"/>
           </w:p>
         </w:tc>
         <w:tc>
@@ -4067,7 +3996,6 @@
               </w:rPr>
             </w:pPr>
             <w:proofErr w:type="spellStart"/>
-            <w:proofErr w:type="gramStart"/>
             <w:r>
               <w:rPr>
                 <w:rFonts w:ascii="Times New Roman" w:eastAsia="Times New Roman" w:hAnsi="Times New Roman" w:cs="Times New Roman"/>
@@ -4076,7 +4004,6 @@
               <w:t>txtObservacao</w:t>
             </w:r>
             <w:proofErr w:type="spellEnd"/>
-            <w:proofErr w:type="gramEnd"/>
           </w:p>
         </w:tc>
         <w:tc>
@@ -4477,7 +4404,6 @@
               <w:jc w:val="both"/>
             </w:pPr>
             <w:proofErr w:type="spellStart"/>
-            <w:proofErr w:type="gramStart"/>
             <w:r>
               <w:rPr>
                 <w:rFonts w:ascii="Times New Roman" w:eastAsia="Times New Roman" w:hAnsi="Times New Roman" w:cs="Times New Roman"/>
@@ -4493,7 +4419,6 @@
               <w:t>SolicitacaoAfastamento</w:t>
             </w:r>
             <w:proofErr w:type="spellEnd"/>
-            <w:proofErr w:type="gramEnd"/>
           </w:p>
         </w:tc>
         <w:tc>
@@ -4638,7 +4563,6 @@
               <w:jc w:val="both"/>
             </w:pPr>
             <w:proofErr w:type="spellStart"/>
-            <w:proofErr w:type="gramStart"/>
             <w:r>
               <w:rPr>
                 <w:rFonts w:ascii="Times New Roman" w:eastAsia="Times New Roman" w:hAnsi="Times New Roman" w:cs="Times New Roman"/>
@@ -4647,7 +4571,6 @@
               <w:t>idFunc</w:t>
             </w:r>
             <w:proofErr w:type="spellEnd"/>
-            <w:proofErr w:type="gramEnd"/>
           </w:p>
         </w:tc>
         <w:tc>
@@ -4833,7 +4756,6 @@
               <w:jc w:val="both"/>
             </w:pPr>
             <w:proofErr w:type="spellStart"/>
-            <w:proofErr w:type="gramStart"/>
             <w:r>
               <w:rPr>
                 <w:rFonts w:ascii="Times New Roman" w:eastAsia="Times New Roman" w:hAnsi="Times New Roman" w:cs="Times New Roman"/>
@@ -4842,7 +4764,6 @@
               <w:t>descAfastamento</w:t>
             </w:r>
             <w:proofErr w:type="spellEnd"/>
-            <w:proofErr w:type="gramEnd"/>
           </w:p>
         </w:tc>
         <w:tc>
@@ -5003,7 +4924,6 @@
               </w:rPr>
             </w:pPr>
             <w:proofErr w:type="spellStart"/>
-            <w:proofErr w:type="gramStart"/>
             <w:r>
               <w:rPr>
                 <w:rFonts w:ascii="Times New Roman" w:eastAsia="Times New Roman" w:hAnsi="Times New Roman" w:cs="Times New Roman"/>
@@ -5012,7 +4932,6 @@
               <w:t>dtaInicial</w:t>
             </w:r>
             <w:proofErr w:type="spellEnd"/>
-            <w:proofErr w:type="gramEnd"/>
           </w:p>
         </w:tc>
         <w:tc>
@@ -5203,7 +5122,6 @@
               </w:rPr>
             </w:pPr>
             <w:proofErr w:type="spellStart"/>
-            <w:proofErr w:type="gramStart"/>
             <w:r>
               <w:rPr>
                 <w:rFonts w:ascii="Times New Roman" w:eastAsia="Times New Roman" w:hAnsi="Times New Roman" w:cs="Times New Roman"/>
@@ -5212,7 +5130,6 @@
               <w:t>dtaFinal</w:t>
             </w:r>
             <w:proofErr w:type="spellEnd"/>
-            <w:proofErr w:type="gramEnd"/>
           </w:p>
         </w:tc>
         <w:tc>
@@ -5403,7 +5320,6 @@
               </w:rPr>
             </w:pPr>
             <w:proofErr w:type="spellStart"/>
-            <w:proofErr w:type="gramStart"/>
             <w:r>
               <w:rPr>
                 <w:rFonts w:ascii="Times New Roman" w:eastAsia="Times New Roman" w:hAnsi="Times New Roman" w:cs="Times New Roman"/>
@@ -5412,7 +5328,6 @@
               <w:t>idSigla</w:t>
             </w:r>
             <w:proofErr w:type="spellEnd"/>
-            <w:proofErr w:type="gramEnd"/>
           </w:p>
         </w:tc>
         <w:tc>
@@ -5474,23 +5389,7 @@
                 <w:rFonts w:ascii="Times New Roman" w:eastAsia="Times New Roman" w:hAnsi="Times New Roman" w:cs="Times New Roman"/>
                 <w:sz w:val="20"/>
               </w:rPr>
-              <w:t>Código de relação com a entidade Sigla. Através deste conseguimos buscar os dados da sigla. (</w:t>
-            </w:r>
-            <w:proofErr w:type="gramStart"/>
-            <w:r>
-              <w:rPr>
-                <w:rFonts w:ascii="Times New Roman" w:eastAsia="Times New Roman" w:hAnsi="Times New Roman" w:cs="Times New Roman"/>
-                <w:sz w:val="20"/>
-              </w:rPr>
-              <w:t>podemos</w:t>
-            </w:r>
-            <w:proofErr w:type="gramEnd"/>
-            <w:r>
-              <w:rPr>
-                <w:rFonts w:ascii="Times New Roman" w:eastAsia="Times New Roman" w:hAnsi="Times New Roman" w:cs="Times New Roman"/>
-                <w:sz w:val="20"/>
-              </w:rPr>
-              <w:t xml:space="preserve"> verificar se </w:t>
+              <w:t xml:space="preserve">Código de relação com a entidade Sigla. Através deste conseguimos buscar os dados da sigla. (podemos verificar se </w:t>
             </w:r>
             <w:r>
               <w:rPr>
@@ -5585,6 +5484,7 @@
           <w:rFonts w:ascii="Times New Roman" w:eastAsia="Times New Roman" w:hAnsi="Times New Roman" w:cs="Times New Roman"/>
           <w:color w:val="000000"/>
         </w:rPr>
+        <w:lastRenderedPageBreak/>
         <w:t xml:space="preserve">Fonte: </w:t>
       </w:r>
       <w:r>
@@ -5630,16 +5530,7 @@
           <w:color w:val="000000"/>
           <w:sz w:val="20"/>
         </w:rPr>
-        <w:t>Tabela 6</w:t>
-      </w:r>
-      <w:r>
-        <w:rPr>
-          <w:rFonts w:ascii="Times New Roman" w:eastAsia="Times New Roman" w:hAnsi="Times New Roman" w:cs="Times New Roman"/>
-          <w:b/>
-          <w:color w:val="000000"/>
-          <w:sz w:val="20"/>
-        </w:rPr>
-        <w:t xml:space="preserve">: Dicionário da Entidade </w:t>
+        <w:t xml:space="preserve">Tabela 6: Dicionário da Entidade </w:t>
       </w:r>
       <w:r>
         <w:rPr>
@@ -5883,23 +5774,14 @@
               <w:jc w:val="both"/>
             </w:pPr>
             <w:proofErr w:type="spellStart"/>
-            <w:proofErr w:type="gramStart"/>
-            <w:r>
-              <w:rPr>
-                <w:rFonts w:ascii="Times New Roman" w:eastAsia="Times New Roman" w:hAnsi="Times New Roman" w:cs="Times New Roman"/>
-                <w:sz w:val="20"/>
-              </w:rPr>
-              <w:t>idS</w:t>
-            </w:r>
-            <w:r>
-              <w:rPr>
-                <w:rFonts w:ascii="Times New Roman" w:eastAsia="Times New Roman" w:hAnsi="Times New Roman" w:cs="Times New Roman"/>
-                <w:sz w:val="20"/>
-              </w:rPr>
-              <w:t>ubstituicao</w:t>
+            <w:r>
+              <w:rPr>
+                <w:rFonts w:ascii="Times New Roman" w:eastAsia="Times New Roman" w:hAnsi="Times New Roman" w:cs="Times New Roman"/>
+                <w:sz w:val="20"/>
+              </w:rPr>
+              <w:t>idSubstituicao</w:t>
             </w:r>
             <w:proofErr w:type="spellEnd"/>
-            <w:proofErr w:type="gramEnd"/>
           </w:p>
         </w:tc>
         <w:tc>
@@ -6069,109 +5951,100 @@
               <w:jc w:val="both"/>
             </w:pPr>
             <w:proofErr w:type="spellStart"/>
+            <w:r>
+              <w:rPr>
+                <w:rFonts w:ascii="Times New Roman" w:eastAsia="Times New Roman" w:hAnsi="Times New Roman" w:cs="Times New Roman"/>
+                <w:sz w:val="20"/>
+              </w:rPr>
+              <w:t>idFunc</w:t>
+            </w:r>
+            <w:proofErr w:type="spellEnd"/>
+          </w:p>
+        </w:tc>
+        <w:tc>
+          <w:tcPr>
+            <w:tcW w:w="1482" w:type="dxa"/>
+            <w:tcBorders>
+              <w:top w:val="single" w:sz="4" w:space="0" w:color="000000"/>
+              <w:left w:val="single" w:sz="4" w:space="0" w:color="000000"/>
+              <w:bottom w:val="single" w:sz="4" w:space="0" w:color="000000"/>
+              <w:right w:val="single" w:sz="4" w:space="0" w:color="000000"/>
+            </w:tcBorders>
+            <w:shd w:val="clear" w:color="auto" w:fill="auto"/>
+            <w:tcMar>
+              <w:left w:w="108" w:type="dxa"/>
+              <w:right w:w="108" w:type="dxa"/>
+            </w:tcMar>
+            <w:vAlign w:val="center"/>
+          </w:tcPr>
+          <w:p>
+            <w:pPr>
+              <w:spacing w:after="0" w:line="240" w:lineRule="auto"/>
+              <w:jc w:val="center"/>
+            </w:pPr>
+            <w:r>
+              <w:rPr>
+                <w:rFonts w:ascii="Times New Roman" w:eastAsia="Times New Roman" w:hAnsi="Times New Roman" w:cs="Times New Roman"/>
+                <w:sz w:val="20"/>
+              </w:rPr>
+              <w:t>Inteiro</w:t>
+            </w:r>
+          </w:p>
+        </w:tc>
+        <w:tc>
+          <w:tcPr>
+            <w:tcW w:w="2345" w:type="dxa"/>
+            <w:tcBorders>
+              <w:top w:val="single" w:sz="4" w:space="0" w:color="000000"/>
+              <w:left w:val="single" w:sz="4" w:space="0" w:color="000000"/>
+              <w:bottom w:val="single" w:sz="4" w:space="0" w:color="000000"/>
+              <w:right w:val="single" w:sz="4" w:space="0" w:color="000000"/>
+            </w:tcBorders>
+            <w:shd w:val="clear" w:color="auto" w:fill="auto"/>
+            <w:tcMar>
+              <w:left w:w="108" w:type="dxa"/>
+              <w:right w:w="108" w:type="dxa"/>
+            </w:tcMar>
+            <w:vAlign w:val="center"/>
+          </w:tcPr>
+          <w:p>
+            <w:pPr>
+              <w:spacing w:after="0" w:line="240" w:lineRule="auto"/>
+              <w:rPr>
+                <w:rFonts w:ascii="Times New Roman" w:eastAsia="Times New Roman" w:hAnsi="Times New Roman" w:cs="Times New Roman"/>
+                <w:sz w:val="20"/>
+              </w:rPr>
+            </w:pPr>
+            <w:r>
+              <w:rPr>
+                <w:rFonts w:ascii="Times New Roman" w:eastAsia="Times New Roman" w:hAnsi="Times New Roman" w:cs="Times New Roman"/>
+                <w:sz w:val="20"/>
+              </w:rPr>
+              <w:t xml:space="preserve">Código de relação com a entidade </w:t>
+            </w:r>
+            <w:proofErr w:type="spellStart"/>
+            <w:r>
+              <w:rPr>
+                <w:rFonts w:ascii="Times New Roman" w:eastAsia="Times New Roman" w:hAnsi="Times New Roman" w:cs="Times New Roman"/>
+                <w:sz w:val="20"/>
+              </w:rPr>
+              <w:t>funcionario</w:t>
+            </w:r>
+            <w:proofErr w:type="spellEnd"/>
+            <w:r>
+              <w:rPr>
+                <w:rFonts w:ascii="Times New Roman" w:eastAsia="Times New Roman" w:hAnsi="Times New Roman" w:cs="Times New Roman"/>
+                <w:sz w:val="20"/>
+              </w:rPr>
+              <w:t xml:space="preserve">. Através deste conseguimos buscar os dados do </w:t>
+            </w:r>
             <w:proofErr w:type="gramStart"/>
             <w:r>
               <w:rPr>
                 <w:rFonts w:ascii="Times New Roman" w:eastAsia="Times New Roman" w:hAnsi="Times New Roman" w:cs="Times New Roman"/>
                 <w:sz w:val="20"/>
               </w:rPr>
-              <w:t>idFunc</w:t>
-            </w:r>
-            <w:proofErr w:type="spellEnd"/>
-            <w:proofErr w:type="gramEnd"/>
-          </w:p>
-        </w:tc>
-        <w:tc>
-          <w:tcPr>
-            <w:tcW w:w="1482" w:type="dxa"/>
-            <w:tcBorders>
-              <w:top w:val="single" w:sz="4" w:space="0" w:color="000000"/>
-              <w:left w:val="single" w:sz="4" w:space="0" w:color="000000"/>
-              <w:bottom w:val="single" w:sz="4" w:space="0" w:color="000000"/>
-              <w:right w:val="single" w:sz="4" w:space="0" w:color="000000"/>
-            </w:tcBorders>
-            <w:shd w:val="clear" w:color="auto" w:fill="auto"/>
-            <w:tcMar>
-              <w:left w:w="108" w:type="dxa"/>
-              <w:right w:w="108" w:type="dxa"/>
-            </w:tcMar>
-            <w:vAlign w:val="center"/>
-          </w:tcPr>
-          <w:p>
-            <w:pPr>
-              <w:spacing w:after="0" w:line="240" w:lineRule="auto"/>
-              <w:jc w:val="center"/>
-            </w:pPr>
-            <w:r>
-              <w:rPr>
-                <w:rFonts w:ascii="Times New Roman" w:eastAsia="Times New Roman" w:hAnsi="Times New Roman" w:cs="Times New Roman"/>
-                <w:sz w:val="20"/>
-              </w:rPr>
-              <w:t>Inteiro</w:t>
-            </w:r>
-          </w:p>
-        </w:tc>
-        <w:tc>
-          <w:tcPr>
-            <w:tcW w:w="2345" w:type="dxa"/>
-            <w:tcBorders>
-              <w:top w:val="single" w:sz="4" w:space="0" w:color="000000"/>
-              <w:left w:val="single" w:sz="4" w:space="0" w:color="000000"/>
-              <w:bottom w:val="single" w:sz="4" w:space="0" w:color="000000"/>
-              <w:right w:val="single" w:sz="4" w:space="0" w:color="000000"/>
-            </w:tcBorders>
-            <w:shd w:val="clear" w:color="auto" w:fill="auto"/>
-            <w:tcMar>
-              <w:left w:w="108" w:type="dxa"/>
-              <w:right w:w="108" w:type="dxa"/>
-            </w:tcMar>
-            <w:vAlign w:val="center"/>
-          </w:tcPr>
-          <w:p>
-            <w:pPr>
-              <w:spacing w:after="0" w:line="240" w:lineRule="auto"/>
-              <w:rPr>
-                <w:rFonts w:ascii="Times New Roman" w:eastAsia="Times New Roman" w:hAnsi="Times New Roman" w:cs="Times New Roman"/>
-                <w:sz w:val="20"/>
-              </w:rPr>
-            </w:pPr>
-            <w:r>
-              <w:rPr>
-                <w:rFonts w:ascii="Times New Roman" w:eastAsia="Times New Roman" w:hAnsi="Times New Roman" w:cs="Times New Roman"/>
-                <w:sz w:val="20"/>
-              </w:rPr>
-              <w:t xml:space="preserve">Código de relação com a entidade </w:t>
-            </w:r>
-            <w:proofErr w:type="spellStart"/>
-            <w:r>
-              <w:rPr>
-                <w:rFonts w:ascii="Times New Roman" w:eastAsia="Times New Roman" w:hAnsi="Times New Roman" w:cs="Times New Roman"/>
-                <w:sz w:val="20"/>
-              </w:rPr>
-              <w:t>funcionario</w:t>
-            </w:r>
-            <w:proofErr w:type="spellEnd"/>
-            <w:r>
-              <w:rPr>
-                <w:rFonts w:ascii="Times New Roman" w:eastAsia="Times New Roman" w:hAnsi="Times New Roman" w:cs="Times New Roman"/>
-                <w:sz w:val="20"/>
-              </w:rPr>
-              <w:t xml:space="preserve">. Através deste conseguimos buscar os dados do </w:t>
-            </w:r>
-            <w:proofErr w:type="gramStart"/>
-            <w:r>
-              <w:rPr>
-                <w:rFonts w:ascii="Times New Roman" w:eastAsia="Times New Roman" w:hAnsi="Times New Roman" w:cs="Times New Roman"/>
-                <w:sz w:val="20"/>
-              </w:rPr>
-              <w:t>funcionário.</w:t>
-            </w:r>
-            <w:r>
-              <w:rPr>
-                <w:rFonts w:ascii="Times New Roman" w:eastAsia="Times New Roman" w:hAnsi="Times New Roman" w:cs="Times New Roman"/>
-                <w:sz w:val="20"/>
-              </w:rPr>
-              <w:t>(</w:t>
+              <w:t>funcionário.(</w:t>
             </w:r>
             <w:proofErr w:type="gramEnd"/>
             <w:r>
@@ -6317,7 +6190,6 @@
               <w:jc w:val="both"/>
             </w:pPr>
             <w:proofErr w:type="spellStart"/>
-            <w:proofErr w:type="gramStart"/>
             <w:r>
               <w:rPr>
                 <w:rFonts w:ascii="Times New Roman" w:eastAsia="Times New Roman" w:hAnsi="Times New Roman" w:cs="Times New Roman"/>
@@ -6326,7 +6198,6 @@
               <w:t>idDispensa</w:t>
             </w:r>
             <w:proofErr w:type="spellEnd"/>
-            <w:proofErr w:type="gramEnd"/>
           </w:p>
         </w:tc>
         <w:tc>
@@ -6388,28 +6259,7 @@
                 <w:rFonts w:ascii="Times New Roman" w:eastAsia="Times New Roman" w:hAnsi="Times New Roman" w:cs="Times New Roman"/>
                 <w:sz w:val="20"/>
               </w:rPr>
-              <w:t xml:space="preserve">Código de relação com a entidade </w:t>
-            </w:r>
-            <w:r>
-              <w:rPr>
-                <w:rFonts w:ascii="Times New Roman" w:eastAsia="Times New Roman" w:hAnsi="Times New Roman" w:cs="Times New Roman"/>
-                <w:sz w:val="20"/>
-              </w:rPr>
-              <w:t>Solicitar Dispensa</w:t>
-            </w:r>
-            <w:r>
-              <w:rPr>
-                <w:rFonts w:ascii="Times New Roman" w:eastAsia="Times New Roman" w:hAnsi="Times New Roman" w:cs="Times New Roman"/>
-                <w:sz w:val="20"/>
-              </w:rPr>
-              <w:t>. Através deste</w:t>
-            </w:r>
-            <w:r>
-              <w:rPr>
-                <w:rFonts w:ascii="Times New Roman" w:eastAsia="Times New Roman" w:hAnsi="Times New Roman" w:cs="Times New Roman"/>
-                <w:sz w:val="20"/>
-              </w:rPr>
-              <w:t xml:space="preserve"> conseguimos buscar os dados da </w:t>
+              <w:t xml:space="preserve">Código de relação com a entidade Solicitar Dispensa. Através deste conseguimos buscar os dados da </w:t>
             </w:r>
             <w:proofErr w:type="spellStart"/>
             <w:r>
@@ -6442,14 +6292,7 @@
                 <w:rFonts w:ascii="Times New Roman" w:eastAsia="Times New Roman" w:hAnsi="Times New Roman" w:cs="Times New Roman"/>
                 <w:sz w:val="20"/>
               </w:rPr>
-              <w:t>.</w:t>
-            </w:r>
-            <w:r>
-              <w:rPr>
-                <w:rFonts w:ascii="Times New Roman" w:eastAsia="Times New Roman" w:hAnsi="Times New Roman" w:cs="Times New Roman"/>
-                <w:sz w:val="20"/>
-              </w:rPr>
-              <w:t>(</w:t>
+              <w:t>.(</w:t>
             </w:r>
             <w:proofErr w:type="gramEnd"/>
             <w:r>
@@ -6476,23 +6319,7 @@
                 <w:rFonts w:ascii="Times New Roman" w:eastAsia="Times New Roman" w:hAnsi="Times New Roman" w:cs="Times New Roman"/>
                 <w:sz w:val="20"/>
               </w:rPr>
-              <w:t xml:space="preserve"> </w:t>
-            </w:r>
-            <w:proofErr w:type="gramStart"/>
-            <w:r>
-              <w:rPr>
-                <w:rFonts w:ascii="Times New Roman" w:eastAsia="Times New Roman" w:hAnsi="Times New Roman" w:cs="Times New Roman"/>
-                <w:sz w:val="20"/>
-              </w:rPr>
-              <w:t>função</w:t>
-            </w:r>
-            <w:proofErr w:type="gramEnd"/>
-            <w:r>
-              <w:rPr>
-                <w:rFonts w:ascii="Times New Roman" w:eastAsia="Times New Roman" w:hAnsi="Times New Roman" w:cs="Times New Roman"/>
-                <w:sz w:val="20"/>
-              </w:rPr>
-              <w:t xml:space="preserve"> superior exercida, data da assunção, data da dispensa,</w:t>
+              <w:t xml:space="preserve"> função superior exercida, data da assunção, data da dispensa,</w:t>
             </w:r>
             <w:r>
               <w:rPr>
@@ -6613,7 +6440,6 @@
               </w:rPr>
             </w:pPr>
             <w:proofErr w:type="spellStart"/>
-            <w:proofErr w:type="gramStart"/>
             <w:r>
               <w:rPr>
                 <w:rFonts w:ascii="Times New Roman" w:eastAsia="Times New Roman" w:hAnsi="Times New Roman" w:cs="Times New Roman"/>
@@ -6622,7 +6448,6 @@
               <w:t>dtaAprovacaoDispensa</w:t>
             </w:r>
             <w:proofErr w:type="spellEnd"/>
-            <w:proofErr w:type="gramEnd"/>
           </w:p>
         </w:tc>
         <w:tc>
@@ -7034,127 +6859,118 @@
               <w:jc w:val="both"/>
             </w:pPr>
             <w:proofErr w:type="spellStart"/>
+            <w:r>
+              <w:rPr>
+                <w:rFonts w:ascii="Times New Roman" w:eastAsia="Times New Roman" w:hAnsi="Times New Roman" w:cs="Times New Roman"/>
+                <w:sz w:val="20"/>
+              </w:rPr>
+              <w:t>idFunc</w:t>
+            </w:r>
+            <w:proofErr w:type="spellEnd"/>
+          </w:p>
+        </w:tc>
+        <w:tc>
+          <w:tcPr>
+            <w:tcW w:w="1339" w:type="dxa"/>
+            <w:tcBorders>
+              <w:top w:val="single" w:sz="4" w:space="0" w:color="000000"/>
+              <w:left w:val="single" w:sz="4" w:space="0" w:color="000000"/>
+              <w:bottom w:val="single" w:sz="4" w:space="0" w:color="000000"/>
+              <w:right w:val="single" w:sz="4" w:space="0" w:color="000000"/>
+            </w:tcBorders>
+            <w:shd w:val="clear" w:color="auto" w:fill="auto"/>
+            <w:tcMar>
+              <w:left w:w="108" w:type="dxa"/>
+              <w:right w:w="108" w:type="dxa"/>
+            </w:tcMar>
+            <w:vAlign w:val="center"/>
+          </w:tcPr>
+          <w:p>
+            <w:pPr>
+              <w:spacing w:after="0" w:line="240" w:lineRule="auto"/>
+              <w:jc w:val="center"/>
+            </w:pPr>
+            <w:r>
+              <w:rPr>
+                <w:rFonts w:ascii="Times New Roman" w:eastAsia="Times New Roman" w:hAnsi="Times New Roman" w:cs="Times New Roman"/>
+                <w:sz w:val="20"/>
+              </w:rPr>
+              <w:t>Inteiro</w:t>
+            </w:r>
+          </w:p>
+        </w:tc>
+        <w:tc>
+          <w:tcPr>
+            <w:tcW w:w="2277" w:type="dxa"/>
+            <w:tcBorders>
+              <w:top w:val="single" w:sz="4" w:space="0" w:color="000000"/>
+              <w:left w:val="single" w:sz="4" w:space="0" w:color="000000"/>
+              <w:bottom w:val="single" w:sz="4" w:space="0" w:color="000000"/>
+              <w:right w:val="single" w:sz="4" w:space="0" w:color="000000"/>
+            </w:tcBorders>
+            <w:shd w:val="clear" w:color="auto" w:fill="auto"/>
+            <w:tcMar>
+              <w:left w:w="108" w:type="dxa"/>
+              <w:right w:w="108" w:type="dxa"/>
+            </w:tcMar>
+            <w:vAlign w:val="center"/>
+          </w:tcPr>
+          <w:p>
+            <w:pPr>
+              <w:spacing w:after="0" w:line="240" w:lineRule="auto"/>
+              <w:rPr>
+                <w:rFonts w:ascii="Times New Roman" w:eastAsia="Times New Roman" w:hAnsi="Times New Roman" w:cs="Times New Roman"/>
+                <w:sz w:val="20"/>
+              </w:rPr>
+            </w:pPr>
+            <w:r>
+              <w:rPr>
+                <w:rFonts w:ascii="Times New Roman" w:eastAsia="Times New Roman" w:hAnsi="Times New Roman" w:cs="Times New Roman"/>
+                <w:sz w:val="20"/>
+              </w:rPr>
+              <w:t xml:space="preserve">Código </w:t>
+            </w:r>
+            <w:proofErr w:type="spellStart"/>
+            <w:r>
+              <w:rPr>
+                <w:rFonts w:ascii="Times New Roman" w:eastAsia="Times New Roman" w:hAnsi="Times New Roman" w:cs="Times New Roman"/>
+                <w:sz w:val="20"/>
+              </w:rPr>
+              <w:t>Código</w:t>
+            </w:r>
+            <w:proofErr w:type="spellEnd"/>
+            <w:r>
+              <w:rPr>
+                <w:rFonts w:ascii="Times New Roman" w:eastAsia="Times New Roman" w:hAnsi="Times New Roman" w:cs="Times New Roman"/>
+                <w:sz w:val="20"/>
+              </w:rPr>
+              <w:t xml:space="preserve"> de relação com a entidade </w:t>
+            </w:r>
+            <w:proofErr w:type="spellStart"/>
+            <w:r>
+              <w:rPr>
+                <w:rFonts w:ascii="Times New Roman" w:eastAsia="Times New Roman" w:hAnsi="Times New Roman" w:cs="Times New Roman"/>
+                <w:sz w:val="20"/>
+              </w:rPr>
+              <w:t>funcionario</w:t>
+            </w:r>
+            <w:proofErr w:type="spellEnd"/>
+            <w:r>
+              <w:rPr>
+                <w:rFonts w:ascii="Times New Roman" w:eastAsia="Times New Roman" w:hAnsi="Times New Roman" w:cs="Times New Roman"/>
+                <w:sz w:val="20"/>
+              </w:rPr>
+              <w:t xml:space="preserve">. Através deste conseguimos buscar os dados do </w:t>
+            </w:r>
             <w:proofErr w:type="gramStart"/>
             <w:r>
               <w:rPr>
                 <w:rFonts w:ascii="Times New Roman" w:eastAsia="Times New Roman" w:hAnsi="Times New Roman" w:cs="Times New Roman"/>
                 <w:sz w:val="20"/>
               </w:rPr>
-              <w:t>id</w:t>
-            </w:r>
-            <w:r>
-              <w:rPr>
-                <w:rFonts w:ascii="Times New Roman" w:eastAsia="Times New Roman" w:hAnsi="Times New Roman" w:cs="Times New Roman"/>
-                <w:sz w:val="20"/>
-              </w:rPr>
-              <w:t>Func</w:t>
-            </w:r>
-            <w:proofErr w:type="spellEnd"/>
+              <w:t>funcionário.(</w:t>
+            </w:r>
             <w:proofErr w:type="gramEnd"/>
-          </w:p>
-        </w:tc>
-        <w:tc>
-          <w:tcPr>
-            <w:tcW w:w="1339" w:type="dxa"/>
-            <w:tcBorders>
-              <w:top w:val="single" w:sz="4" w:space="0" w:color="000000"/>
-              <w:left w:val="single" w:sz="4" w:space="0" w:color="000000"/>
-              <w:bottom w:val="single" w:sz="4" w:space="0" w:color="000000"/>
-              <w:right w:val="single" w:sz="4" w:space="0" w:color="000000"/>
-            </w:tcBorders>
-            <w:shd w:val="clear" w:color="auto" w:fill="auto"/>
-            <w:tcMar>
-              <w:left w:w="108" w:type="dxa"/>
-              <w:right w:w="108" w:type="dxa"/>
-            </w:tcMar>
-            <w:vAlign w:val="center"/>
-          </w:tcPr>
-          <w:p>
-            <w:pPr>
-              <w:spacing w:after="0" w:line="240" w:lineRule="auto"/>
-              <w:jc w:val="center"/>
-            </w:pPr>
-            <w:r>
-              <w:rPr>
-                <w:rFonts w:ascii="Times New Roman" w:eastAsia="Times New Roman" w:hAnsi="Times New Roman" w:cs="Times New Roman"/>
-                <w:sz w:val="20"/>
-              </w:rPr>
-              <w:t>Inteiro</w:t>
-            </w:r>
-          </w:p>
-        </w:tc>
-        <w:tc>
-          <w:tcPr>
-            <w:tcW w:w="2277" w:type="dxa"/>
-            <w:tcBorders>
-              <w:top w:val="single" w:sz="4" w:space="0" w:color="000000"/>
-              <w:left w:val="single" w:sz="4" w:space="0" w:color="000000"/>
-              <w:bottom w:val="single" w:sz="4" w:space="0" w:color="000000"/>
-              <w:right w:val="single" w:sz="4" w:space="0" w:color="000000"/>
-            </w:tcBorders>
-            <w:shd w:val="clear" w:color="auto" w:fill="auto"/>
-            <w:tcMar>
-              <w:left w:w="108" w:type="dxa"/>
-              <w:right w:w="108" w:type="dxa"/>
-            </w:tcMar>
-            <w:vAlign w:val="center"/>
-          </w:tcPr>
-          <w:p>
-            <w:pPr>
-              <w:spacing w:after="0" w:line="240" w:lineRule="auto"/>
-              <w:rPr>
-                <w:rFonts w:ascii="Times New Roman" w:eastAsia="Times New Roman" w:hAnsi="Times New Roman" w:cs="Times New Roman"/>
-                <w:sz w:val="20"/>
-              </w:rPr>
-            </w:pPr>
-            <w:r>
-              <w:rPr>
-                <w:rFonts w:ascii="Times New Roman" w:eastAsia="Times New Roman" w:hAnsi="Times New Roman" w:cs="Times New Roman"/>
-                <w:sz w:val="20"/>
-              </w:rPr>
-              <w:t xml:space="preserve">Código </w:t>
-            </w:r>
-            <w:proofErr w:type="spellStart"/>
-            <w:r>
-              <w:rPr>
-                <w:rFonts w:ascii="Times New Roman" w:eastAsia="Times New Roman" w:hAnsi="Times New Roman" w:cs="Times New Roman"/>
-                <w:sz w:val="20"/>
-              </w:rPr>
-              <w:t>Código</w:t>
-            </w:r>
-            <w:proofErr w:type="spellEnd"/>
-            <w:r>
-              <w:rPr>
-                <w:rFonts w:ascii="Times New Roman" w:eastAsia="Times New Roman" w:hAnsi="Times New Roman" w:cs="Times New Roman"/>
-                <w:sz w:val="20"/>
-              </w:rPr>
-              <w:t xml:space="preserve"> de relação com a entidade </w:t>
-            </w:r>
-            <w:proofErr w:type="spellStart"/>
-            <w:r>
-              <w:rPr>
-                <w:rFonts w:ascii="Times New Roman" w:eastAsia="Times New Roman" w:hAnsi="Times New Roman" w:cs="Times New Roman"/>
-                <w:sz w:val="20"/>
-              </w:rPr>
-              <w:t>funcionario</w:t>
-            </w:r>
-            <w:proofErr w:type="spellEnd"/>
-            <w:r>
-              <w:rPr>
-                <w:rFonts w:ascii="Times New Roman" w:eastAsia="Times New Roman" w:hAnsi="Times New Roman" w:cs="Times New Roman"/>
-                <w:sz w:val="20"/>
-              </w:rPr>
-              <w:t xml:space="preserve">. Através deste conseguimos buscar os dados do </w:t>
-            </w:r>
-            <w:proofErr w:type="gramStart"/>
-            <w:r>
-              <w:rPr>
-                <w:rFonts w:ascii="Times New Roman" w:eastAsia="Times New Roman" w:hAnsi="Times New Roman" w:cs="Times New Roman"/>
-                <w:sz w:val="20"/>
-              </w:rPr>
-              <w:t>funcionário.(</w:t>
-            </w:r>
-            <w:proofErr w:type="gramEnd"/>
             <w:r>
               <w:rPr>
                 <w:rFonts w:ascii="Times New Roman" w:eastAsia="Times New Roman" w:hAnsi="Times New Roman" w:cs="Times New Roman"/>
@@ -7174,21 +6990,12 @@
             <w:pPr>
               <w:spacing w:after="0" w:line="240" w:lineRule="auto"/>
             </w:pPr>
-            <w:proofErr w:type="gramStart"/>
-            <w:r>
-              <w:rPr>
-                <w:rFonts w:ascii="Times New Roman" w:eastAsia="Times New Roman" w:hAnsi="Times New Roman" w:cs="Times New Roman"/>
-                <w:sz w:val="20"/>
-              </w:rPr>
-              <w:t>do</w:t>
-            </w:r>
-            <w:proofErr w:type="gramEnd"/>
-            <w:r>
-              <w:rPr>
-                <w:rFonts w:ascii="Times New Roman" w:eastAsia="Times New Roman" w:hAnsi="Times New Roman" w:cs="Times New Roman"/>
-                <w:sz w:val="20"/>
-              </w:rPr>
-              <w:t xml:space="preserve"> registro</w:t>
+            <w:r>
+              <w:rPr>
+                <w:rFonts w:ascii="Times New Roman" w:eastAsia="Times New Roman" w:hAnsi="Times New Roman" w:cs="Times New Roman"/>
+                <w:sz w:val="20"/>
+              </w:rPr>
+              <w:t>do registro</w:t>
             </w:r>
           </w:p>
         </w:tc>
@@ -7293,7 +7100,6 @@
               <w:jc w:val="both"/>
             </w:pPr>
             <w:proofErr w:type="spellStart"/>
-            <w:proofErr w:type="gramStart"/>
             <w:r>
               <w:rPr>
                 <w:rFonts w:ascii="Times New Roman" w:eastAsia="Times New Roman" w:hAnsi="Times New Roman" w:cs="Times New Roman"/>
@@ -7302,7 +7108,6 @@
               <w:t>idDisttribuicaoHorasExtras</w:t>
             </w:r>
             <w:proofErr w:type="spellEnd"/>
-            <w:proofErr w:type="gramEnd"/>
           </w:p>
         </w:tc>
         <w:tc>
@@ -7360,14 +7165,7 @@
                 <w:rFonts w:ascii="Times New Roman" w:eastAsia="Times New Roman" w:hAnsi="Times New Roman" w:cs="Times New Roman"/>
                 <w:sz w:val="20"/>
               </w:rPr>
-              <w:t xml:space="preserve">O </w:t>
-            </w:r>
-            <w:r>
-              <w:rPr>
-                <w:rFonts w:ascii="Times New Roman" w:eastAsia="Times New Roman" w:hAnsi="Times New Roman" w:cs="Times New Roman"/>
-                <w:sz w:val="20"/>
-              </w:rPr>
-              <w:t xml:space="preserve">Código de relação com a entidade </w:t>
+              <w:t xml:space="preserve">O Código de relação com a entidade </w:t>
             </w:r>
             <w:r>
               <w:rPr>
@@ -7381,21 +7179,7 @@
                 <w:rFonts w:ascii="Times New Roman" w:eastAsia="Times New Roman" w:hAnsi="Times New Roman" w:cs="Times New Roman"/>
                 <w:sz w:val="20"/>
               </w:rPr>
-              <w:t>. Através deste conseguimos buscar os dados do funcionário</w:t>
-            </w:r>
-            <w:r>
-              <w:rPr>
-                <w:rFonts w:ascii="Times New Roman" w:eastAsia="Times New Roman" w:hAnsi="Times New Roman" w:cs="Times New Roman"/>
-                <w:sz w:val="20"/>
-              </w:rPr>
-              <w:t xml:space="preserve"> e suas horas extras</w:t>
-            </w:r>
-            <w:r>
-              <w:rPr>
-                <w:rFonts w:ascii="Times New Roman" w:eastAsia="Times New Roman" w:hAnsi="Times New Roman" w:cs="Times New Roman"/>
-                <w:sz w:val="20"/>
-              </w:rPr>
-              <w:t>.</w:t>
+              <w:t>. Através deste conseguimos buscar os dados do funcionário e suas horas extras.</w:t>
             </w:r>
           </w:p>
         </w:tc>
@@ -7507,7 +7291,6 @@
               <w:jc w:val="both"/>
             </w:pPr>
             <w:proofErr w:type="spellStart"/>
-            <w:proofErr w:type="gramStart"/>
             <w:r>
               <w:rPr>
                 <w:rFonts w:ascii="Times New Roman" w:eastAsia="Times New Roman" w:hAnsi="Times New Roman" w:cs="Times New Roman"/>
@@ -7516,7 +7299,6 @@
               <w:t>idApontamento</w:t>
             </w:r>
             <w:proofErr w:type="spellEnd"/>
-            <w:proofErr w:type="gramEnd"/>
           </w:p>
         </w:tc>
         <w:tc>
@@ -7574,21 +7356,7 @@
                 <w:rFonts w:ascii="Times New Roman" w:eastAsia="Times New Roman" w:hAnsi="Times New Roman" w:cs="Times New Roman"/>
                 <w:sz w:val="20"/>
               </w:rPr>
-              <w:t xml:space="preserve">O </w:t>
-            </w:r>
-            <w:r>
-              <w:rPr>
-                <w:rFonts w:ascii="Times New Roman" w:eastAsia="Times New Roman" w:hAnsi="Times New Roman" w:cs="Times New Roman"/>
-                <w:sz w:val="20"/>
-              </w:rPr>
-              <w:t xml:space="preserve">Código de relação com a entidade </w:t>
-            </w:r>
-            <w:r>
-              <w:rPr>
-                <w:rFonts w:ascii="Times New Roman" w:eastAsia="Times New Roman" w:hAnsi="Times New Roman" w:cs="Times New Roman"/>
-                <w:sz w:val="20"/>
-              </w:rPr>
-              <w:t>Apontamento</w:t>
+              <w:t>O Código de relação com a entidade Apontamento</w:t>
             </w:r>
             <w:r>
               <w:rPr>
@@ -7610,21 +7378,7 @@
                 <w:sz w:val="20"/>
               </w:rPr>
               <w:lastRenderedPageBreak/>
-              <w:t>conseguimos buscar os dados do funcionário</w:t>
-            </w:r>
-            <w:r>
-              <w:rPr>
-                <w:rFonts w:ascii="Times New Roman" w:eastAsia="Times New Roman" w:hAnsi="Times New Roman" w:cs="Times New Roman"/>
-                <w:sz w:val="20"/>
-              </w:rPr>
-              <w:t xml:space="preserve"> e suas horas apontadas</w:t>
-            </w:r>
-            <w:r>
-              <w:rPr>
-                <w:rFonts w:ascii="Times New Roman" w:eastAsia="Times New Roman" w:hAnsi="Times New Roman" w:cs="Times New Roman"/>
-                <w:sz w:val="20"/>
-              </w:rPr>
-              <w:t>.</w:t>
+              <w:t>conseguimos buscar os dados do funcionário e suas horas apontadas.</w:t>
             </w:r>
           </w:p>
         </w:tc>
@@ -7709,6 +7463,7 @@
                 <w:rFonts w:ascii="Times New Roman" w:eastAsia="Times New Roman" w:hAnsi="Times New Roman" w:cs="Times New Roman"/>
                 <w:sz w:val="20"/>
               </w:rPr>
+              <w:lastRenderedPageBreak/>
               <w:t>3</w:t>
             </w:r>
           </w:p>
@@ -7739,7 +7494,6 @@
               </w:rPr>
             </w:pPr>
             <w:proofErr w:type="spellStart"/>
-            <w:proofErr w:type="gramStart"/>
             <w:r>
               <w:rPr>
                 <w:rFonts w:ascii="Times New Roman" w:eastAsia="Times New Roman" w:hAnsi="Times New Roman" w:cs="Times New Roman"/>
@@ -7748,7 +7502,6 @@
               <w:t>idSolicitacaoAfastamento</w:t>
             </w:r>
             <w:proofErr w:type="spellEnd"/>
-            <w:proofErr w:type="gramEnd"/>
           </w:p>
         </w:tc>
         <w:tc>
@@ -7814,28 +7567,7 @@
                 <w:rFonts w:ascii="Times New Roman" w:eastAsia="Times New Roman" w:hAnsi="Times New Roman" w:cs="Times New Roman"/>
                 <w:sz w:val="20"/>
               </w:rPr>
-              <w:t xml:space="preserve">Código de relação com a entidade Solicitar </w:t>
-            </w:r>
-            <w:r>
-              <w:rPr>
-                <w:rFonts w:ascii="Times New Roman" w:eastAsia="Times New Roman" w:hAnsi="Times New Roman" w:cs="Times New Roman"/>
-                <w:sz w:val="20"/>
-              </w:rPr>
-              <w:t>Afastamento e dispensa</w:t>
-            </w:r>
-            <w:r>
-              <w:rPr>
-                <w:rFonts w:ascii="Times New Roman" w:eastAsia="Times New Roman" w:hAnsi="Times New Roman" w:cs="Times New Roman"/>
-                <w:sz w:val="20"/>
-              </w:rPr>
-              <w:t>. Através deste conseguimos buscar os dados da dispensa</w:t>
-            </w:r>
-            <w:r>
-              <w:rPr>
-                <w:rFonts w:ascii="Times New Roman" w:eastAsia="Times New Roman" w:hAnsi="Times New Roman" w:cs="Times New Roman"/>
-                <w:sz w:val="20"/>
-              </w:rPr>
-              <w:t>s e afastamentos.</w:t>
+              <w:t>Código de relação com a entidade Solicitar Afastamento e dispensa. Através deste conseguimos buscar os dados da dispensas e afastamentos.</w:t>
             </w:r>
           </w:p>
           <w:p>
@@ -7910,8 +7642,6 @@
           <w:color w:val="000000"/>
         </w:rPr>
       </w:pPr>
-      <w:bookmarkStart w:id="0" w:name="_GoBack"/>
-      <w:bookmarkEnd w:id="0"/>
       <w:r>
         <w:rPr>
           <w:rFonts w:ascii="Times New Roman" w:eastAsia="Times New Roman" w:hAnsi="Times New Roman" w:cs="Times New Roman"/>
@@ -7920,6 +7650,7 @@
         <w:t>Fonte: Daniel (2016)</w:t>
       </w:r>
     </w:p>
+    <w:bookmarkEnd w:id="0"/>
     <w:p>
       <w:pPr>
         <w:spacing w:after="0" w:line="240" w:lineRule="auto"/>
@@ -7941,7 +7672,7 @@
 </file>
 
 <file path=word/numbering.xml><?xml version="1.0" encoding="utf-8"?>
-<w:numbering xmlns:wpc="http://schemas.microsoft.com/office/word/2010/wordprocessingCanvas" xmlns:mc="http://schemas.openxmlformats.org/markup-compatibility/2006" xmlns:o="urn:schemas-microsoft-com:office:office" xmlns:r="http://schemas.openxmlformats.org/officeDocument/2006/relationships" xmlns:m="http://schemas.openxmlformats.org/officeDocument/2006/math" xmlns:v="urn:schemas-microsoft-com:vml" xmlns:wp14="http://schemas.microsoft.com/office/word/2010/wordprocessingDrawing" xmlns:wp="http://schemas.openxmlformats.org/drawingml/2006/wordprocessingDrawing" xmlns:w10="urn:schemas-microsoft-com:office:word" xmlns:w="http://schemas.openxmlformats.org/wordprocessingml/2006/main" xmlns:w14="http://schemas.microsoft.com/office/word/2010/wordml" xmlns:w15="http://schemas.microsoft.com/office/word/2012/wordml" xmlns:wpg="http://schemas.microsoft.com/office/word/2010/wordprocessingGroup" xmlns:wpi="http://schemas.microsoft.com/office/word/2010/wordprocessingInk" xmlns:wne="http://schemas.microsoft.com/office/word/2006/wordml" xmlns:wps="http://schemas.microsoft.com/office/word/2010/wordprocessingShape" mc:Ignorable="w14 w15 wp14">
+<w:numbering xmlns:wpc="http://schemas.microsoft.com/office/word/2010/wordprocessingCanvas" xmlns:cx="http://schemas.microsoft.com/office/drawing/2014/chartex" xmlns:cx1="http://schemas.microsoft.com/office/drawing/2015/9/8/chartex" xmlns:mc="http://schemas.openxmlformats.org/markup-compatibility/2006" xmlns:o="urn:schemas-microsoft-com:office:office" xmlns:r="http://schemas.openxmlformats.org/officeDocument/2006/relationships" xmlns:m="http://schemas.openxmlformats.org/officeDocument/2006/math" xmlns:v="urn:schemas-microsoft-com:vml" xmlns:wp14="http://schemas.microsoft.com/office/word/2010/wordprocessingDrawing" xmlns:wp="http://schemas.openxmlformats.org/drawingml/2006/wordprocessingDrawing" xmlns:w10="urn:schemas-microsoft-com:office:word" xmlns:w="http://schemas.openxmlformats.org/wordprocessingml/2006/main" xmlns:w14="http://schemas.microsoft.com/office/word/2010/wordml" xmlns:w15="http://schemas.microsoft.com/office/word/2012/wordml" xmlns:w16se="http://schemas.microsoft.com/office/word/2015/wordml/symex" xmlns:wpg="http://schemas.microsoft.com/office/word/2010/wordprocessingGroup" xmlns:wpi="http://schemas.microsoft.com/office/word/2010/wordprocessingInk" xmlns:wne="http://schemas.microsoft.com/office/word/2006/wordml" xmlns:wps="http://schemas.microsoft.com/office/word/2010/wordprocessingShape" mc:Ignorable="w14 w15 w16se wp14">
   <w:abstractNum w:abstractNumId="0" w15:restartNumberingAfterBreak="0">
     <w:nsid w:val="2D7114AA"/>
     <w:multiLevelType w:val="hybridMultilevel"/>
@@ -8154,7 +7885,7 @@
 </file>
 
 <file path=word/styles.xml><?xml version="1.0" encoding="utf-8"?>
-<w:styles xmlns:mc="http://schemas.openxmlformats.org/markup-compatibility/2006" xmlns:r="http://schemas.openxmlformats.org/officeDocument/2006/relationships" xmlns:w="http://schemas.openxmlformats.org/wordprocessingml/2006/main" xmlns:w14="http://schemas.microsoft.com/office/word/2010/wordml" xmlns:w15="http://schemas.microsoft.com/office/word/2012/wordml" mc:Ignorable="w14 w15">
+<w:styles xmlns:mc="http://schemas.openxmlformats.org/markup-compatibility/2006" xmlns:r="http://schemas.openxmlformats.org/officeDocument/2006/relationships" xmlns:w="http://schemas.openxmlformats.org/wordprocessingml/2006/main" xmlns:w14="http://schemas.microsoft.com/office/word/2010/wordml" xmlns:w15="http://schemas.microsoft.com/office/word/2012/wordml" xmlns:w16se="http://schemas.microsoft.com/office/word/2015/wordml/symex" mc:Ignorable="w14 w15 w16se">
   <w:docDefaults>
     <w:rPrDefault>
       <w:rPr>

</xml_diff>